<commit_message>
Unofficial Bill of Materials created.
</commit_message>
<xml_diff>
--- a/BOM.docx
+++ b/BOM.docx
@@ -2,10 +2,1173 @@
 <file path=word/document.xml><?xml version="1.0" encoding="utf-8"?>
 <w:document xmlns:wpc="http://schemas.microsoft.com/office/word/2010/wordprocessingCanvas" xmlns:cx="http://schemas.microsoft.com/office/drawing/2014/chartex" xmlns:cx1="http://schemas.microsoft.com/office/drawing/2015/9/8/chartex" xmlns:cx2="http://schemas.microsoft.com/office/drawing/2015/10/21/chartex" xmlns:cx3="http://schemas.microsoft.com/office/drawing/2016/5/9/chartex" xmlns:cx4="http://schemas.microsoft.com/office/drawing/2016/5/10/chartex" xmlns:cx5="http://schemas.microsoft.com/office/drawing/2016/5/11/chartex" xmlns:cx6="http://schemas.microsoft.com/office/drawing/2016/5/12/chartex" xmlns:cx7="http://schemas.microsoft.com/office/drawing/2016/5/13/chartex" xmlns:cx8="http://schemas.microsoft.com/office/drawing/2016/5/14/chartex" xmlns:mc="http://schemas.openxmlformats.org/markup-compatibility/2006" xmlns:aink="http://schemas.microsoft.com/office/drawing/2016/ink" xmlns:am3d="http://schemas.microsoft.com/office/drawing/2017/model3d" xmlns:o="urn:schemas-microsoft-com:office:office" xmlns:r="http://schemas.openxmlformats.org/officeDocument/2006/relationships" xmlns:m="http://schemas.openxmlformats.org/officeDocument/2006/math" xmlns:v="urn:schemas-microsoft-com:vml" xmlns:wp14="http://schemas.microsoft.com/office/word/2010/wordprocessingDrawing" xmlns:wp="http://schemas.openxmlformats.org/drawingml/2006/wordprocessingDrawing" xmlns:w10="urn:schemas-microsoft-com:office:word" xmlns:w="http://schemas.openxmlformats.org/wordprocessingml/2006/main" xmlns:w14="http://schemas.microsoft.com/office/word/2010/wordml" xmlns:w15="http://schemas.microsoft.com/office/word/2012/wordml" xmlns:w16cid="http://schemas.microsoft.com/office/word/2016/wordml/cid" xmlns:w16se="http://schemas.microsoft.com/office/word/2015/wordml/symex" xmlns:wpg="http://schemas.microsoft.com/office/word/2010/wordprocessingGroup" xmlns:wpi="http://schemas.microsoft.com/office/word/2010/wordprocessingInk" xmlns:wne="http://schemas.microsoft.com/office/word/2006/wordml" xmlns:wps="http://schemas.microsoft.com/office/word/2010/wordprocessingShape" mc:Ignorable="w14 w15 w16se w16cid wp14">
   <w:body>
-    <w:p>
-      <w:bookmarkStart w:id="0" w:name="_GoBack"/>
+    <w:tbl>
+      <w:tblPr>
+        <w:tblStyle w:val="GridTable4-Accent5"/>
+        <w:tblW w:w="0" w:type="auto"/>
+        <w:tblLayout w:type="fixed"/>
+        <w:tblLook w:val="04A0" w:firstRow="1" w:lastRow="0" w:firstColumn="1" w:lastColumn="0" w:noHBand="0" w:noVBand="1"/>
+      </w:tblPr>
+      <w:tblGrid>
+        <w:gridCol w:w="2335"/>
+        <w:gridCol w:w="1170"/>
+        <w:gridCol w:w="630"/>
+        <w:gridCol w:w="1170"/>
+        <w:gridCol w:w="1170"/>
+        <w:gridCol w:w="2875"/>
+      </w:tblGrid>
+      <w:tr>
+        <w:trPr>
+          <w:cnfStyle w:val="100000000000" w:firstRow="1" w:lastRow="0" w:firstColumn="0" w:lastColumn="0" w:oddVBand="0" w:evenVBand="0" w:oddHBand="0" w:evenHBand="0" w:firstRowFirstColumn="0" w:firstRowLastColumn="0" w:lastRowFirstColumn="0" w:lastRowLastColumn="0"/>
+        </w:trPr>
+        <w:tc>
+          <w:tcPr>
+            <w:cnfStyle w:val="001000000000" w:firstRow="0" w:lastRow="0" w:firstColumn="1" w:lastColumn="0" w:oddVBand="0" w:evenVBand="0" w:oddHBand="0" w:evenHBand="0" w:firstRowFirstColumn="0" w:firstRowLastColumn="0" w:lastRowFirstColumn="0" w:lastRowLastColumn="0"/>
+            <w:tcW w:w="2335" w:type="dxa"/>
+          </w:tcPr>
+          <w:p>
+            <w:r>
+              <w:t>Description</w:t>
+            </w:r>
+          </w:p>
+        </w:tc>
+        <w:tc>
+          <w:tcPr>
+            <w:tcW w:w="1170" w:type="dxa"/>
+          </w:tcPr>
+          <w:p>
+            <w:pPr>
+              <w:cnfStyle w:val="100000000000" w:firstRow="1" w:lastRow="0" w:firstColumn="0" w:lastColumn="0" w:oddVBand="0" w:evenVBand="0" w:oddHBand="0" w:evenHBand="0" w:firstRowFirstColumn="0" w:firstRowLastColumn="0" w:lastRowFirstColumn="0" w:lastRowLastColumn="0"/>
+            </w:pPr>
+            <w:r>
+              <w:t>Vendor</w:t>
+            </w:r>
+          </w:p>
+        </w:tc>
+        <w:tc>
+          <w:tcPr>
+            <w:tcW w:w="630" w:type="dxa"/>
+          </w:tcPr>
+          <w:p>
+            <w:pPr>
+              <w:cnfStyle w:val="100000000000" w:firstRow="1" w:lastRow="0" w:firstColumn="0" w:lastColumn="0" w:oddVBand="0" w:evenVBand="0" w:oddHBand="0" w:evenHBand="0" w:firstRowFirstColumn="0" w:firstRowLastColumn="0" w:lastRowFirstColumn="0" w:lastRowLastColumn="0"/>
+            </w:pPr>
+            <w:r>
+              <w:t>Qty</w:t>
+            </w:r>
+          </w:p>
+        </w:tc>
+        <w:tc>
+          <w:tcPr>
+            <w:tcW w:w="1170" w:type="dxa"/>
+          </w:tcPr>
+          <w:p>
+            <w:pPr>
+              <w:cnfStyle w:val="100000000000" w:firstRow="1" w:lastRow="0" w:firstColumn="0" w:lastColumn="0" w:oddVBand="0" w:evenVBand="0" w:oddHBand="0" w:evenHBand="0" w:firstRowFirstColumn="0" w:firstRowLastColumn="0" w:lastRowFirstColumn="0" w:lastRowLastColumn="0"/>
+            </w:pPr>
+            <w:r>
+              <w:t>Individual Price</w:t>
+            </w:r>
+          </w:p>
+        </w:tc>
+        <w:tc>
+          <w:tcPr>
+            <w:tcW w:w="1170" w:type="dxa"/>
+          </w:tcPr>
+          <w:p>
+            <w:pPr>
+              <w:cnfStyle w:val="100000000000" w:firstRow="1" w:lastRow="0" w:firstColumn="0" w:lastColumn="0" w:oddVBand="0" w:evenVBand="0" w:oddHBand="0" w:evenHBand="0" w:firstRowFirstColumn="0" w:firstRowLastColumn="0" w:lastRowFirstColumn="0" w:lastRowLastColumn="0"/>
+            </w:pPr>
+            <w:r>
+              <w:t>Total Price</w:t>
+            </w:r>
+          </w:p>
+        </w:tc>
+        <w:tc>
+          <w:tcPr>
+            <w:tcW w:w="2875" w:type="dxa"/>
+          </w:tcPr>
+          <w:p>
+            <w:pPr>
+              <w:cnfStyle w:val="100000000000" w:firstRow="1" w:lastRow="0" w:firstColumn="0" w:lastColumn="0" w:oddVBand="0" w:evenVBand="0" w:oddHBand="0" w:evenHBand="0" w:firstRowFirstColumn="0" w:firstRowLastColumn="0" w:lastRowFirstColumn="0" w:lastRowLastColumn="0"/>
+            </w:pPr>
+            <w:r>
+              <w:t>Link</w:t>
+            </w:r>
+          </w:p>
+        </w:tc>
+      </w:tr>
+      <w:tr>
+        <w:trPr>
+          <w:cnfStyle w:val="000000100000" w:firstRow="0" w:lastRow="0" w:firstColumn="0" w:lastColumn="0" w:oddVBand="0" w:evenVBand="0" w:oddHBand="1" w:evenHBand="0" w:firstRowFirstColumn="0" w:firstRowLastColumn="0" w:lastRowFirstColumn="0" w:lastRowLastColumn="0"/>
+        </w:trPr>
+        <w:tc>
+          <w:tcPr>
+            <w:cnfStyle w:val="001000000000" w:firstRow="0" w:lastRow="0" w:firstColumn="1" w:lastColumn="0" w:oddVBand="0" w:evenVBand="0" w:oddHBand="0" w:evenHBand="0" w:firstRowFirstColumn="0" w:firstRowLastColumn="0" w:lastRowFirstColumn="0" w:lastRowLastColumn="0"/>
+            <w:tcW w:w="2335" w:type="dxa"/>
+          </w:tcPr>
+          <w:p>
+            <w:pPr>
+              <w:rPr>
+                <w:b w:val="0"/>
+                <w:bCs w:val="0"/>
+              </w:rPr>
+            </w:pPr>
+            <w:r>
+              <w:rPr>
+                <w:b w:val="0"/>
+                <w:bCs w:val="0"/>
+              </w:rPr>
+              <w:t>ARDUINO NANO 33 IOT</w:t>
+            </w:r>
+          </w:p>
+        </w:tc>
+        <w:tc>
+          <w:tcPr>
+            <w:tcW w:w="1170" w:type="dxa"/>
+          </w:tcPr>
+          <w:p>
+            <w:pPr>
+              <w:cnfStyle w:val="000000100000" w:firstRow="0" w:lastRow="0" w:firstColumn="0" w:lastColumn="0" w:oddVBand="0" w:evenVBand="0" w:oddHBand="1" w:evenHBand="0" w:firstRowFirstColumn="0" w:firstRowLastColumn="0" w:lastRowFirstColumn="0" w:lastRowLastColumn="0"/>
+            </w:pPr>
+            <w:r>
+              <w:t>Arduino</w:t>
+            </w:r>
+          </w:p>
+        </w:tc>
+        <w:tc>
+          <w:tcPr>
+            <w:tcW w:w="630" w:type="dxa"/>
+          </w:tcPr>
+          <w:p>
+            <w:pPr>
+              <w:cnfStyle w:val="000000100000" w:firstRow="0" w:lastRow="0" w:firstColumn="0" w:lastColumn="0" w:oddVBand="0" w:evenVBand="0" w:oddHBand="1" w:evenHBand="0" w:firstRowFirstColumn="0" w:firstRowLastColumn="0" w:lastRowFirstColumn="0" w:lastRowLastColumn="0"/>
+            </w:pPr>
+            <w:r>
+              <w:t>1</w:t>
+            </w:r>
+          </w:p>
+        </w:tc>
+        <w:tc>
+          <w:tcPr>
+            <w:tcW w:w="1170" w:type="dxa"/>
+          </w:tcPr>
+          <w:p>
+            <w:pPr>
+              <w:cnfStyle w:val="000000100000" w:firstRow="0" w:lastRow="0" w:firstColumn="0" w:lastColumn="0" w:oddVBand="0" w:evenVBand="0" w:oddHBand="1" w:evenHBand="0" w:firstRowFirstColumn="0" w:firstRowLastColumn="0" w:lastRowFirstColumn="0" w:lastRowLastColumn="0"/>
+            </w:pPr>
+            <w:r>
+              <w:t>$18.40</w:t>
+            </w:r>
+          </w:p>
+        </w:tc>
+        <w:tc>
+          <w:tcPr>
+            <w:tcW w:w="1170" w:type="dxa"/>
+          </w:tcPr>
+          <w:p>
+            <w:pPr>
+              <w:cnfStyle w:val="000000100000" w:firstRow="0" w:lastRow="0" w:firstColumn="0" w:lastColumn="0" w:oddVBand="0" w:evenVBand="0" w:oddHBand="1" w:evenHBand="0" w:firstRowFirstColumn="0" w:firstRowLastColumn="0" w:lastRowFirstColumn="0" w:lastRowLastColumn="0"/>
+            </w:pPr>
+            <w:r>
+              <w:t>$18.40</w:t>
+            </w:r>
+          </w:p>
+        </w:tc>
+        <w:tc>
+          <w:tcPr>
+            <w:tcW w:w="2875" w:type="dxa"/>
+          </w:tcPr>
+          <w:p>
+            <w:pPr>
+              <w:cnfStyle w:val="000000100000" w:firstRow="0" w:lastRow="0" w:firstColumn="0" w:lastColumn="0" w:oddVBand="0" w:evenVBand="0" w:oddHBand="1" w:evenHBand="0" w:firstRowFirstColumn="0" w:firstRowLastColumn="0" w:lastRowFirstColumn="0" w:lastRowLastColumn="0"/>
+            </w:pPr>
+            <w:hyperlink r:id="rId4" w:history="1">
+              <w:r>
+                <w:rPr>
+                  <w:rStyle w:val="Hyperlink"/>
+                </w:rPr>
+                <w:t>https://store.arduino.cc/usa/nano-33-iot</w:t>
+              </w:r>
+            </w:hyperlink>
+          </w:p>
+        </w:tc>
+      </w:tr>
+      <w:tr>
+        <w:tc>
+          <w:tcPr>
+            <w:cnfStyle w:val="001000000000" w:firstRow="0" w:lastRow="0" w:firstColumn="1" w:lastColumn="0" w:oddVBand="0" w:evenVBand="0" w:oddHBand="0" w:evenHBand="0" w:firstRowFirstColumn="0" w:firstRowLastColumn="0" w:lastRowFirstColumn="0" w:lastRowLastColumn="0"/>
+            <w:tcW w:w="2335" w:type="dxa"/>
+          </w:tcPr>
+          <w:p>
+            <w:pPr>
+              <w:rPr>
+                <w:b w:val="0"/>
+                <w:bCs w:val="0"/>
+              </w:rPr>
+            </w:pPr>
+            <w:r>
+              <w:rPr>
+                <w:b w:val="0"/>
+                <w:bCs w:val="0"/>
+              </w:rPr>
+              <w:t>AUSTOR 560 Pieces Jumper Wire Kit 14 Lengths Assorted Preformed Breadboard Jumper Wire with Free Box</w:t>
+            </w:r>
+          </w:p>
+        </w:tc>
+        <w:tc>
+          <w:tcPr>
+            <w:tcW w:w="1170" w:type="dxa"/>
+          </w:tcPr>
+          <w:p>
+            <w:pPr>
+              <w:cnfStyle w:val="000000000000" w:firstRow="0" w:lastRow="0" w:firstColumn="0" w:lastColumn="0" w:oddVBand="0" w:evenVBand="0" w:oddHBand="0" w:evenHBand="0" w:firstRowFirstColumn="0" w:firstRowLastColumn="0" w:lastRowFirstColumn="0" w:lastRowLastColumn="0"/>
+            </w:pPr>
+            <w:r>
+              <w:t>Amazon</w:t>
+            </w:r>
+          </w:p>
+        </w:tc>
+        <w:tc>
+          <w:tcPr>
+            <w:tcW w:w="630" w:type="dxa"/>
+          </w:tcPr>
+          <w:p>
+            <w:pPr>
+              <w:cnfStyle w:val="000000000000" w:firstRow="0" w:lastRow="0" w:firstColumn="0" w:lastColumn="0" w:oddVBand="0" w:evenVBand="0" w:oddHBand="0" w:evenHBand="0" w:firstRowFirstColumn="0" w:firstRowLastColumn="0" w:lastRowFirstColumn="0" w:lastRowLastColumn="0"/>
+            </w:pPr>
+            <w:r>
+              <w:t>1</w:t>
+            </w:r>
+          </w:p>
+        </w:tc>
+        <w:tc>
+          <w:tcPr>
+            <w:tcW w:w="1170" w:type="dxa"/>
+          </w:tcPr>
+          <w:p>
+            <w:pPr>
+              <w:cnfStyle w:val="000000000000" w:firstRow="0" w:lastRow="0" w:firstColumn="0" w:lastColumn="0" w:oddVBand="0" w:evenVBand="0" w:oddHBand="0" w:evenHBand="0" w:firstRowFirstColumn="0" w:firstRowLastColumn="0" w:lastRowFirstColumn="0" w:lastRowLastColumn="0"/>
+            </w:pPr>
+            <w:r>
+              <w:t>$10.99</w:t>
+            </w:r>
+          </w:p>
+        </w:tc>
+        <w:tc>
+          <w:tcPr>
+            <w:tcW w:w="1170" w:type="dxa"/>
+          </w:tcPr>
+          <w:p>
+            <w:pPr>
+              <w:cnfStyle w:val="000000000000" w:firstRow="0" w:lastRow="0" w:firstColumn="0" w:lastColumn="0" w:oddVBand="0" w:evenVBand="0" w:oddHBand="0" w:evenHBand="0" w:firstRowFirstColumn="0" w:firstRowLastColumn="0" w:lastRowFirstColumn="0" w:lastRowLastColumn="0"/>
+            </w:pPr>
+            <w:r>
+              <w:t>$10.99</w:t>
+            </w:r>
+          </w:p>
+        </w:tc>
+        <w:tc>
+          <w:tcPr>
+            <w:tcW w:w="2875" w:type="dxa"/>
+          </w:tcPr>
+          <w:p>
+            <w:pPr>
+              <w:cnfStyle w:val="000000000000" w:firstRow="0" w:lastRow="0" w:firstColumn="0" w:lastColumn="0" w:oddVBand="0" w:evenVBand="0" w:oddHBand="0" w:evenHBand="0" w:firstRowFirstColumn="0" w:firstRowLastColumn="0" w:lastRowFirstColumn="0" w:lastRowLastColumn="0"/>
+            </w:pPr>
+            <w:r>
+              <w:t>https://www.amazon.com/AUSTOR-Lengths-Assorted-Preformed-Breadboard/dp/B07CJYSL2T/ref=sr_1_7?dchild=1&amp;keywords=Arduino+Wire&amp;qid=1591300352&amp;sr=8-7</w:t>
+            </w:r>
+          </w:p>
+        </w:tc>
+      </w:tr>
+      <w:tr>
+        <w:trPr>
+          <w:cnfStyle w:val="000000100000" w:firstRow="0" w:lastRow="0" w:firstColumn="0" w:lastColumn="0" w:oddVBand="0" w:evenVBand="0" w:oddHBand="1" w:evenHBand="0" w:firstRowFirstColumn="0" w:firstRowLastColumn="0" w:lastRowFirstColumn="0" w:lastRowLastColumn="0"/>
+        </w:trPr>
+        <w:tc>
+          <w:tcPr>
+            <w:cnfStyle w:val="001000000000" w:firstRow="0" w:lastRow="0" w:firstColumn="1" w:lastColumn="0" w:oddVBand="0" w:evenVBand="0" w:oddHBand="0" w:evenHBand="0" w:firstRowFirstColumn="0" w:firstRowLastColumn="0" w:lastRowFirstColumn="0" w:lastRowLastColumn="0"/>
+            <w:tcW w:w="2335" w:type="dxa"/>
+          </w:tcPr>
+          <w:p>
+            <w:pPr>
+              <w:rPr>
+                <w:b w:val="0"/>
+                <w:bCs w:val="0"/>
+              </w:rPr>
+            </w:pPr>
+            <w:r>
+              <w:rPr>
+                <w:b w:val="0"/>
+                <w:bCs w:val="0"/>
+              </w:rPr>
+              <w:t>Polymer Lithium Ion Battery - 40mAh</w:t>
+            </w:r>
+          </w:p>
+        </w:tc>
+        <w:tc>
+          <w:tcPr>
+            <w:tcW w:w="1170" w:type="dxa"/>
+          </w:tcPr>
+          <w:p>
+            <w:pPr>
+              <w:cnfStyle w:val="000000100000" w:firstRow="0" w:lastRow="0" w:firstColumn="0" w:lastColumn="0" w:oddVBand="0" w:evenVBand="0" w:oddHBand="1" w:evenHBand="0" w:firstRowFirstColumn="0" w:firstRowLastColumn="0" w:lastRowFirstColumn="0" w:lastRowLastColumn="0"/>
+            </w:pPr>
+            <w:proofErr w:type="spellStart"/>
+            <w:r>
+              <w:t>Sparkfun</w:t>
+            </w:r>
+            <w:proofErr w:type="spellEnd"/>
+          </w:p>
+        </w:tc>
+        <w:tc>
+          <w:tcPr>
+            <w:tcW w:w="630" w:type="dxa"/>
+          </w:tcPr>
+          <w:p>
+            <w:pPr>
+              <w:cnfStyle w:val="000000100000" w:firstRow="0" w:lastRow="0" w:firstColumn="0" w:lastColumn="0" w:oddVBand="0" w:evenVBand="0" w:oddHBand="1" w:evenHBand="0" w:firstRowFirstColumn="0" w:firstRowLastColumn="0" w:lastRowFirstColumn="0" w:lastRowLastColumn="0"/>
+            </w:pPr>
+            <w:r>
+              <w:t>2</w:t>
+            </w:r>
+          </w:p>
+        </w:tc>
+        <w:tc>
+          <w:tcPr>
+            <w:tcW w:w="1170" w:type="dxa"/>
+          </w:tcPr>
+          <w:p>
+            <w:pPr>
+              <w:cnfStyle w:val="000000100000" w:firstRow="0" w:lastRow="0" w:firstColumn="0" w:lastColumn="0" w:oddVBand="0" w:evenVBand="0" w:oddHBand="1" w:evenHBand="0" w:firstRowFirstColumn="0" w:firstRowLastColumn="0" w:lastRowFirstColumn="0" w:lastRowLastColumn="0"/>
+            </w:pPr>
+            <w:r>
+              <w:t>$</w:t>
+            </w:r>
+            <w:r>
+              <w:t>4.50</w:t>
+            </w:r>
+          </w:p>
+        </w:tc>
+        <w:tc>
+          <w:tcPr>
+            <w:tcW w:w="1170" w:type="dxa"/>
+          </w:tcPr>
+          <w:p>
+            <w:pPr>
+              <w:cnfStyle w:val="000000100000" w:firstRow="0" w:lastRow="0" w:firstColumn="0" w:lastColumn="0" w:oddVBand="0" w:evenVBand="0" w:oddHBand="1" w:evenHBand="0" w:firstRowFirstColumn="0" w:firstRowLastColumn="0" w:lastRowFirstColumn="0" w:lastRowLastColumn="0"/>
+            </w:pPr>
+            <w:r>
+              <w:t>$</w:t>
+            </w:r>
+            <w:r>
+              <w:t>9.00</w:t>
+            </w:r>
+          </w:p>
+        </w:tc>
+        <w:tc>
+          <w:tcPr>
+            <w:tcW w:w="2875" w:type="dxa"/>
+          </w:tcPr>
+          <w:p>
+            <w:pPr>
+              <w:cnfStyle w:val="000000100000" w:firstRow="0" w:lastRow="0" w:firstColumn="0" w:lastColumn="0" w:oddVBand="0" w:evenVBand="0" w:oddHBand="1" w:evenHBand="0" w:firstRowFirstColumn="0" w:firstRowLastColumn="0" w:lastRowFirstColumn="0" w:lastRowLastColumn="0"/>
+            </w:pPr>
+            <w:hyperlink r:id="rId5" w:history="1">
+              <w:r>
+                <w:rPr>
+                  <w:rStyle w:val="Hyperlink"/>
+                </w:rPr>
+                <w:t>https://www.sparkfun.com/products/13852?_ga=2.136076402.239504538.1591314933-1898576659.1591314933</w:t>
+              </w:r>
+            </w:hyperlink>
+          </w:p>
+        </w:tc>
+      </w:tr>
+      <w:tr>
+        <w:tc>
+          <w:tcPr>
+            <w:cnfStyle w:val="001000000000" w:firstRow="0" w:lastRow="0" w:firstColumn="1" w:lastColumn="0" w:oddVBand="0" w:evenVBand="0" w:oddHBand="0" w:evenHBand="0" w:firstRowFirstColumn="0" w:firstRowLastColumn="0" w:lastRowFirstColumn="0" w:lastRowLastColumn="0"/>
+            <w:tcW w:w="2335" w:type="dxa"/>
+          </w:tcPr>
+          <w:p>
+            <w:pPr>
+              <w:rPr>
+                <w:b w:val="0"/>
+                <w:bCs w:val="0"/>
+              </w:rPr>
+            </w:pPr>
+            <w:r>
+              <w:rPr>
+                <w:b w:val="0"/>
+                <w:bCs w:val="0"/>
+              </w:rPr>
+              <w:t xml:space="preserve">Adafruit MSA301 Triple Axis Accelerometer - STEMMA QT / </w:t>
+            </w:r>
+            <w:proofErr w:type="spellStart"/>
+            <w:r>
+              <w:rPr>
+                <w:b w:val="0"/>
+                <w:bCs w:val="0"/>
+              </w:rPr>
+              <w:t>Qwiic</w:t>
+            </w:r>
+            <w:proofErr w:type="spellEnd"/>
+          </w:p>
+        </w:tc>
+        <w:tc>
+          <w:tcPr>
+            <w:tcW w:w="1170" w:type="dxa"/>
+          </w:tcPr>
+          <w:p>
+            <w:pPr>
+              <w:cnfStyle w:val="000000000000" w:firstRow="0" w:lastRow="0" w:firstColumn="0" w:lastColumn="0" w:oddVBand="0" w:evenVBand="0" w:oddHBand="0" w:evenHBand="0" w:firstRowFirstColumn="0" w:firstRowLastColumn="0" w:lastRowFirstColumn="0" w:lastRowLastColumn="0"/>
+            </w:pPr>
+            <w:r>
+              <w:t>Adafruit</w:t>
+            </w:r>
+          </w:p>
+        </w:tc>
+        <w:tc>
+          <w:tcPr>
+            <w:tcW w:w="630" w:type="dxa"/>
+          </w:tcPr>
+          <w:p>
+            <w:pPr>
+              <w:cnfStyle w:val="000000000000" w:firstRow="0" w:lastRow="0" w:firstColumn="0" w:lastColumn="0" w:oddVBand="0" w:evenVBand="0" w:oddHBand="0" w:evenHBand="0" w:firstRowFirstColumn="0" w:firstRowLastColumn="0" w:lastRowFirstColumn="0" w:lastRowLastColumn="0"/>
+            </w:pPr>
+            <w:r>
+              <w:t>2</w:t>
+            </w:r>
+          </w:p>
+        </w:tc>
+        <w:tc>
+          <w:tcPr>
+            <w:tcW w:w="1170" w:type="dxa"/>
+          </w:tcPr>
+          <w:p>
+            <w:pPr>
+              <w:cnfStyle w:val="000000000000" w:firstRow="0" w:lastRow="0" w:firstColumn="0" w:lastColumn="0" w:oddVBand="0" w:evenVBand="0" w:oddHBand="0" w:evenHBand="0" w:firstRowFirstColumn="0" w:firstRowLastColumn="0" w:lastRowFirstColumn="0" w:lastRowLastColumn="0"/>
+            </w:pPr>
+            <w:r>
+              <w:t>$4.50</w:t>
+            </w:r>
+          </w:p>
+        </w:tc>
+        <w:tc>
+          <w:tcPr>
+            <w:tcW w:w="1170" w:type="dxa"/>
+          </w:tcPr>
+          <w:p>
+            <w:pPr>
+              <w:cnfStyle w:val="000000000000" w:firstRow="0" w:lastRow="0" w:firstColumn="0" w:lastColumn="0" w:oddVBand="0" w:evenVBand="0" w:oddHBand="0" w:evenHBand="0" w:firstRowFirstColumn="0" w:firstRowLastColumn="0" w:lastRowFirstColumn="0" w:lastRowLastColumn="0"/>
+            </w:pPr>
+            <w:r>
+              <w:t>$9.00</w:t>
+            </w:r>
+          </w:p>
+        </w:tc>
+        <w:tc>
+          <w:tcPr>
+            <w:tcW w:w="2875" w:type="dxa"/>
+          </w:tcPr>
+          <w:p>
+            <w:pPr>
+              <w:cnfStyle w:val="000000000000" w:firstRow="0" w:lastRow="0" w:firstColumn="0" w:lastColumn="0" w:oddVBand="0" w:evenVBand="0" w:oddHBand="0" w:evenHBand="0" w:firstRowFirstColumn="0" w:firstRowLastColumn="0" w:lastRowFirstColumn="0" w:lastRowLastColumn="0"/>
+            </w:pPr>
+            <w:hyperlink r:id="rId6" w:history="1">
+              <w:r>
+                <w:rPr>
+                  <w:rStyle w:val="Hyperlink"/>
+                </w:rPr>
+                <w:t>https://www.adafruit.com/product/4344</w:t>
+              </w:r>
+            </w:hyperlink>
+          </w:p>
+        </w:tc>
+      </w:tr>
+      <w:tr>
+        <w:trPr>
+          <w:cnfStyle w:val="000000100000" w:firstRow="0" w:lastRow="0" w:firstColumn="0" w:lastColumn="0" w:oddVBand="0" w:evenVBand="0" w:oddHBand="1" w:evenHBand="0" w:firstRowFirstColumn="0" w:firstRowLastColumn="0" w:lastRowFirstColumn="0" w:lastRowLastColumn="0"/>
+        </w:trPr>
+        <w:tc>
+          <w:tcPr>
+            <w:cnfStyle w:val="001000000000" w:firstRow="0" w:lastRow="0" w:firstColumn="1" w:lastColumn="0" w:oddVBand="0" w:evenVBand="0" w:oddHBand="0" w:evenHBand="0" w:firstRowFirstColumn="0" w:firstRowLastColumn="0" w:lastRowFirstColumn="0" w:lastRowLastColumn="0"/>
+            <w:tcW w:w="2335" w:type="dxa"/>
+          </w:tcPr>
+          <w:p>
+            <w:pPr>
+              <w:rPr>
+                <w:b w:val="0"/>
+                <w:bCs w:val="0"/>
+              </w:rPr>
+            </w:pPr>
+            <w:r>
+              <w:rPr>
+                <w:b w:val="0"/>
+                <w:bCs w:val="0"/>
+              </w:rPr>
+              <w:t>Tilt ball switch</w:t>
+            </w:r>
+          </w:p>
+        </w:tc>
+        <w:tc>
+          <w:tcPr>
+            <w:tcW w:w="1170" w:type="dxa"/>
+          </w:tcPr>
+          <w:p>
+            <w:pPr>
+              <w:cnfStyle w:val="000000100000" w:firstRow="0" w:lastRow="0" w:firstColumn="0" w:lastColumn="0" w:oddVBand="0" w:evenVBand="0" w:oddHBand="1" w:evenHBand="0" w:firstRowFirstColumn="0" w:firstRowLastColumn="0" w:lastRowFirstColumn="0" w:lastRowLastColumn="0"/>
+            </w:pPr>
+            <w:r>
+              <w:t>Adafruit</w:t>
+            </w:r>
+          </w:p>
+        </w:tc>
+        <w:tc>
+          <w:tcPr>
+            <w:tcW w:w="630" w:type="dxa"/>
+          </w:tcPr>
+          <w:p>
+            <w:pPr>
+              <w:cnfStyle w:val="000000100000" w:firstRow="0" w:lastRow="0" w:firstColumn="0" w:lastColumn="0" w:oddVBand="0" w:evenVBand="0" w:oddHBand="1" w:evenHBand="0" w:firstRowFirstColumn="0" w:firstRowLastColumn="0" w:lastRowFirstColumn="0" w:lastRowLastColumn="0"/>
+            </w:pPr>
+            <w:r>
+              <w:t>4</w:t>
+            </w:r>
+          </w:p>
+        </w:tc>
+        <w:tc>
+          <w:tcPr>
+            <w:tcW w:w="1170" w:type="dxa"/>
+          </w:tcPr>
+          <w:p>
+            <w:pPr>
+              <w:cnfStyle w:val="000000100000" w:firstRow="0" w:lastRow="0" w:firstColumn="0" w:lastColumn="0" w:oddVBand="0" w:evenVBand="0" w:oddHBand="1" w:evenHBand="0" w:firstRowFirstColumn="0" w:firstRowLastColumn="0" w:lastRowFirstColumn="0" w:lastRowLastColumn="0"/>
+            </w:pPr>
+            <w:r>
+              <w:t>$2.00</w:t>
+            </w:r>
+          </w:p>
+        </w:tc>
+        <w:tc>
+          <w:tcPr>
+            <w:tcW w:w="1170" w:type="dxa"/>
+          </w:tcPr>
+          <w:p>
+            <w:pPr>
+              <w:cnfStyle w:val="000000100000" w:firstRow="0" w:lastRow="0" w:firstColumn="0" w:lastColumn="0" w:oddVBand="0" w:evenVBand="0" w:oddHBand="1" w:evenHBand="0" w:firstRowFirstColumn="0" w:firstRowLastColumn="0" w:lastRowFirstColumn="0" w:lastRowLastColumn="0"/>
+            </w:pPr>
+            <w:r>
+              <w:t>$8.00</w:t>
+            </w:r>
+          </w:p>
+        </w:tc>
+        <w:tc>
+          <w:tcPr>
+            <w:tcW w:w="2875" w:type="dxa"/>
+          </w:tcPr>
+          <w:p>
+            <w:pPr>
+              <w:cnfStyle w:val="000000100000" w:firstRow="0" w:lastRow="0" w:firstColumn="0" w:lastColumn="0" w:oddVBand="0" w:evenVBand="0" w:oddHBand="1" w:evenHBand="0" w:firstRowFirstColumn="0" w:firstRowLastColumn="0" w:lastRowFirstColumn="0" w:lastRowLastColumn="0"/>
+            </w:pPr>
+            <w:hyperlink r:id="rId7" w:history="1">
+              <w:r>
+                <w:rPr>
+                  <w:rStyle w:val="Hyperlink"/>
+                </w:rPr>
+                <w:t>https://www.adafruit.com/product/173</w:t>
+              </w:r>
+            </w:hyperlink>
+          </w:p>
+        </w:tc>
+      </w:tr>
+      <w:tr>
+        <w:tc>
+          <w:tcPr>
+            <w:cnfStyle w:val="001000000000" w:firstRow="0" w:lastRow="0" w:firstColumn="1" w:lastColumn="0" w:oddVBand="0" w:evenVBand="0" w:oddHBand="0" w:evenHBand="0" w:firstRowFirstColumn="0" w:firstRowLastColumn="0" w:lastRowFirstColumn="0" w:lastRowLastColumn="0"/>
+            <w:tcW w:w="2335" w:type="dxa"/>
+          </w:tcPr>
+          <w:p>
+            <w:pPr>
+              <w:rPr>
+                <w:b w:val="0"/>
+                <w:bCs w:val="0"/>
+              </w:rPr>
+            </w:pPr>
+            <w:r>
+              <w:rPr>
+                <w:b w:val="0"/>
+                <w:bCs w:val="0"/>
+              </w:rPr>
+              <w:t>Adafruit Micro-</w:t>
+            </w:r>
+            <w:proofErr w:type="spellStart"/>
+            <w:r>
+              <w:rPr>
+                <w:b w:val="0"/>
+                <w:bCs w:val="0"/>
+              </w:rPr>
+              <w:t>Lipo</w:t>
+            </w:r>
+            <w:proofErr w:type="spellEnd"/>
+            <w:r>
+              <w:rPr>
+                <w:b w:val="0"/>
+                <w:bCs w:val="0"/>
+              </w:rPr>
+              <w:t xml:space="preserve"> Charger for </w:t>
+            </w:r>
+            <w:proofErr w:type="spellStart"/>
+            <w:r>
+              <w:rPr>
+                <w:b w:val="0"/>
+                <w:bCs w:val="0"/>
+              </w:rPr>
+              <w:t>LiPoly</w:t>
+            </w:r>
+            <w:proofErr w:type="spellEnd"/>
+            <w:r>
+              <w:rPr>
+                <w:b w:val="0"/>
+                <w:bCs w:val="0"/>
+              </w:rPr>
+              <w:t xml:space="preserve"> Batt with USB Type C Jack</w:t>
+            </w:r>
+          </w:p>
+        </w:tc>
+        <w:tc>
+          <w:tcPr>
+            <w:tcW w:w="1170" w:type="dxa"/>
+          </w:tcPr>
+          <w:p>
+            <w:pPr>
+              <w:cnfStyle w:val="000000000000" w:firstRow="0" w:lastRow="0" w:firstColumn="0" w:lastColumn="0" w:oddVBand="0" w:evenVBand="0" w:oddHBand="0" w:evenHBand="0" w:firstRowFirstColumn="0" w:firstRowLastColumn="0" w:lastRowFirstColumn="0" w:lastRowLastColumn="0"/>
+            </w:pPr>
+            <w:r>
+              <w:t>Adafruit</w:t>
+            </w:r>
+          </w:p>
+        </w:tc>
+        <w:tc>
+          <w:tcPr>
+            <w:tcW w:w="630" w:type="dxa"/>
+          </w:tcPr>
+          <w:p>
+            <w:pPr>
+              <w:cnfStyle w:val="000000000000" w:firstRow="0" w:lastRow="0" w:firstColumn="0" w:lastColumn="0" w:oddVBand="0" w:evenVBand="0" w:oddHBand="0" w:evenHBand="0" w:firstRowFirstColumn="0" w:firstRowLastColumn="0" w:lastRowFirstColumn="0" w:lastRowLastColumn="0"/>
+            </w:pPr>
+            <w:r>
+              <w:t>2</w:t>
+            </w:r>
+          </w:p>
+        </w:tc>
+        <w:tc>
+          <w:tcPr>
+            <w:tcW w:w="1170" w:type="dxa"/>
+          </w:tcPr>
+          <w:p>
+            <w:pPr>
+              <w:cnfStyle w:val="000000000000" w:firstRow="0" w:lastRow="0" w:firstColumn="0" w:lastColumn="0" w:oddVBand="0" w:evenVBand="0" w:oddHBand="0" w:evenHBand="0" w:firstRowFirstColumn="0" w:firstRowLastColumn="0" w:lastRowFirstColumn="0" w:lastRowLastColumn="0"/>
+            </w:pPr>
+            <w:r>
+              <w:t>$5.95</w:t>
+            </w:r>
+          </w:p>
+        </w:tc>
+        <w:tc>
+          <w:tcPr>
+            <w:tcW w:w="1170" w:type="dxa"/>
+          </w:tcPr>
+          <w:p>
+            <w:pPr>
+              <w:cnfStyle w:val="000000000000" w:firstRow="0" w:lastRow="0" w:firstColumn="0" w:lastColumn="0" w:oddVBand="0" w:evenVBand="0" w:oddHBand="0" w:evenHBand="0" w:firstRowFirstColumn="0" w:firstRowLastColumn="0" w:lastRowFirstColumn="0" w:lastRowLastColumn="0"/>
+            </w:pPr>
+            <w:r>
+              <w:t>$11.90</w:t>
+            </w:r>
+          </w:p>
+        </w:tc>
+        <w:tc>
+          <w:tcPr>
+            <w:tcW w:w="2875" w:type="dxa"/>
+          </w:tcPr>
+          <w:p>
+            <w:pPr>
+              <w:cnfStyle w:val="000000000000" w:firstRow="0" w:lastRow="0" w:firstColumn="0" w:lastColumn="0" w:oddVBand="0" w:evenVBand="0" w:oddHBand="0" w:evenHBand="0" w:firstRowFirstColumn="0" w:firstRowLastColumn="0" w:lastRowFirstColumn="0" w:lastRowLastColumn="0"/>
+            </w:pPr>
+            <w:hyperlink r:id="rId8" w:history="1">
+              <w:r>
+                <w:rPr>
+                  <w:rStyle w:val="Hyperlink"/>
+                </w:rPr>
+                <w:t>https://www.adafruit.com/product/4410</w:t>
+              </w:r>
+            </w:hyperlink>
+          </w:p>
+        </w:tc>
+      </w:tr>
+      <w:tr>
+        <w:trPr>
+          <w:cnfStyle w:val="000000100000" w:firstRow="0" w:lastRow="0" w:firstColumn="0" w:lastColumn="0" w:oddVBand="0" w:evenVBand="0" w:oddHBand="1" w:evenHBand="0" w:firstRowFirstColumn="0" w:firstRowLastColumn="0" w:lastRowFirstColumn="0" w:lastRowLastColumn="0"/>
+        </w:trPr>
+        <w:tc>
+          <w:tcPr>
+            <w:cnfStyle w:val="001000000000" w:firstRow="0" w:lastRow="0" w:firstColumn="1" w:lastColumn="0" w:oddVBand="0" w:evenVBand="0" w:oddHBand="0" w:evenHBand="0" w:firstRowFirstColumn="0" w:firstRowLastColumn="0" w:lastRowFirstColumn="0" w:lastRowLastColumn="0"/>
+            <w:tcW w:w="2335" w:type="dxa"/>
+          </w:tcPr>
+          <w:p>
+            <w:pPr>
+              <w:rPr>
+                <w:b w:val="0"/>
+                <w:bCs w:val="0"/>
+              </w:rPr>
+            </w:pPr>
+            <w:proofErr w:type="spellStart"/>
+            <w:r>
+              <w:rPr>
+                <w:b w:val="0"/>
+                <w:bCs w:val="0"/>
+              </w:rPr>
+              <w:t>AmazonBasics</w:t>
+            </w:r>
+            <w:proofErr w:type="spellEnd"/>
+            <w:r>
+              <w:rPr>
+                <w:b w:val="0"/>
+                <w:bCs w:val="0"/>
+              </w:rPr>
+              <w:t xml:space="preserve"> USB Type-C to USB-A 2.0 Male Charger Cable, 3 Feet (0.9 Meters), White</w:t>
+            </w:r>
+          </w:p>
+        </w:tc>
+        <w:tc>
+          <w:tcPr>
+            <w:tcW w:w="1170" w:type="dxa"/>
+          </w:tcPr>
+          <w:p>
+            <w:pPr>
+              <w:cnfStyle w:val="000000100000" w:firstRow="0" w:lastRow="0" w:firstColumn="0" w:lastColumn="0" w:oddVBand="0" w:evenVBand="0" w:oddHBand="1" w:evenHBand="0" w:firstRowFirstColumn="0" w:firstRowLastColumn="0" w:lastRowFirstColumn="0" w:lastRowLastColumn="0"/>
+            </w:pPr>
+            <w:r>
+              <w:t>Amazon</w:t>
+            </w:r>
+          </w:p>
+        </w:tc>
+        <w:tc>
+          <w:tcPr>
+            <w:tcW w:w="630" w:type="dxa"/>
+          </w:tcPr>
+          <w:p>
+            <w:pPr>
+              <w:cnfStyle w:val="000000100000" w:firstRow="0" w:lastRow="0" w:firstColumn="0" w:lastColumn="0" w:oddVBand="0" w:evenVBand="0" w:oddHBand="1" w:evenHBand="0" w:firstRowFirstColumn="0" w:firstRowLastColumn="0" w:lastRowFirstColumn="0" w:lastRowLastColumn="0"/>
+            </w:pPr>
+            <w:r>
+              <w:t>1</w:t>
+            </w:r>
+          </w:p>
+        </w:tc>
+        <w:tc>
+          <w:tcPr>
+            <w:tcW w:w="1170" w:type="dxa"/>
+          </w:tcPr>
+          <w:p>
+            <w:pPr>
+              <w:cnfStyle w:val="000000100000" w:firstRow="0" w:lastRow="0" w:firstColumn="0" w:lastColumn="0" w:oddVBand="0" w:evenVBand="0" w:oddHBand="1" w:evenHBand="0" w:firstRowFirstColumn="0" w:firstRowLastColumn="0" w:lastRowFirstColumn="0" w:lastRowLastColumn="0"/>
+            </w:pPr>
+            <w:r>
+              <w:t>$7.47</w:t>
+            </w:r>
+          </w:p>
+        </w:tc>
+        <w:tc>
+          <w:tcPr>
+            <w:tcW w:w="1170" w:type="dxa"/>
+          </w:tcPr>
+          <w:p>
+            <w:pPr>
+              <w:cnfStyle w:val="000000100000" w:firstRow="0" w:lastRow="0" w:firstColumn="0" w:lastColumn="0" w:oddVBand="0" w:evenVBand="0" w:oddHBand="1" w:evenHBand="0" w:firstRowFirstColumn="0" w:firstRowLastColumn="0" w:lastRowFirstColumn="0" w:lastRowLastColumn="0"/>
+            </w:pPr>
+            <w:r>
+              <w:t>$7.4</w:t>
+            </w:r>
+            <w:r>
+              <w:t>7</w:t>
+            </w:r>
+          </w:p>
+        </w:tc>
+        <w:tc>
+          <w:tcPr>
+            <w:tcW w:w="2875" w:type="dxa"/>
+          </w:tcPr>
+          <w:p>
+            <w:pPr>
+              <w:cnfStyle w:val="000000100000" w:firstRow="0" w:lastRow="0" w:firstColumn="0" w:lastColumn="0" w:oddVBand="0" w:evenVBand="0" w:oddHBand="1" w:evenHBand="0" w:firstRowFirstColumn="0" w:firstRowLastColumn="0" w:lastRowFirstColumn="0" w:lastRowLastColumn="0"/>
+            </w:pPr>
+            <w:hyperlink r:id="rId9" w:history="1">
+              <w:r>
+                <w:rPr>
+                  <w:rStyle w:val="Hyperlink"/>
+                </w:rPr>
+                <w:t>https://www.amazon.com/AmazonBasics-Type-C-USB-Male-Cable/dp/B01GGKYLW0/ref=sr_1_1_sspa?dchild=1&amp;keywords=usb+c&amp;qid=1591383364&amp;s=electronics&amp;sr=1-1-spons&amp;psc=1&amp;spLa=ZW5jcnlwdGVkUXVhbGlmaWVyPUExS1FONzFLN1daVjlJJmVuY3J5cHRlZElkPUEwMjI3MjM0MU83SjVGR1pNNFpFNSZlbmNyeXB0ZWRBZElkPUEwNTg2OTAxMzQzOTRLR0JLVVkzUCZ3aWRnZXROYW1lPXNwX2F0ZiZhY3Rpb249Y2xpY2tSZWRpcmVjdCZkb05vdExvZ0NsaWNrPXRydWU=</w:t>
+              </w:r>
+            </w:hyperlink>
+          </w:p>
+        </w:tc>
+      </w:tr>
+      <w:tr>
+        <w:tc>
+          <w:tcPr>
+            <w:cnfStyle w:val="001000000000" w:firstRow="0" w:lastRow="0" w:firstColumn="1" w:lastColumn="0" w:oddVBand="0" w:evenVBand="0" w:oddHBand="0" w:evenHBand="0" w:firstRowFirstColumn="0" w:firstRowLastColumn="0" w:lastRowFirstColumn="0" w:lastRowLastColumn="0"/>
+            <w:tcW w:w="2335" w:type="dxa"/>
+          </w:tcPr>
+          <w:p>
+            <w:r>
+              <w:rPr>
+                <w:b w:val="0"/>
+                <w:bCs w:val="0"/>
+              </w:rPr>
+              <w:t xml:space="preserve">USB C Adapter, </w:t>
+            </w:r>
+            <w:proofErr w:type="spellStart"/>
+            <w:r>
+              <w:rPr>
+                <w:b w:val="0"/>
+                <w:bCs w:val="0"/>
+              </w:rPr>
+              <w:t>BabyElf</w:t>
+            </w:r>
+            <w:proofErr w:type="spellEnd"/>
+            <w:r>
+              <w:rPr>
+                <w:b w:val="0"/>
+                <w:bCs w:val="0"/>
+              </w:rPr>
+              <w:t xml:space="preserve"> Type C Female to Micro USB Male</w:t>
+            </w:r>
+            <w:r>
+              <w:t xml:space="preserve"> </w:t>
+            </w:r>
+            <w:r>
+              <w:rPr>
+                <w:b w:val="0"/>
+                <w:bCs w:val="0"/>
+              </w:rPr>
+              <w:t xml:space="preserve">Convert Connector Support Charge &amp; Data Sync Compatible with </w:t>
+            </w:r>
+            <w:r>
+              <w:rPr>
+                <w:b w:val="0"/>
+                <w:bCs w:val="0"/>
+              </w:rPr>
+              <w:lastRenderedPageBreak/>
+              <w:t>Galaxy S7/S7 Edge, Nexus 5/6 and Micro USB Devices (Pack of 2, Black)</w:t>
+            </w:r>
+          </w:p>
+        </w:tc>
+        <w:tc>
+          <w:tcPr>
+            <w:tcW w:w="1170" w:type="dxa"/>
+          </w:tcPr>
+          <w:p>
+            <w:pPr>
+              <w:cnfStyle w:val="000000000000" w:firstRow="0" w:lastRow="0" w:firstColumn="0" w:lastColumn="0" w:oddVBand="0" w:evenVBand="0" w:oddHBand="0" w:evenHBand="0" w:firstRowFirstColumn="0" w:firstRowLastColumn="0" w:lastRowFirstColumn="0" w:lastRowLastColumn="0"/>
+            </w:pPr>
+            <w:r>
+              <w:lastRenderedPageBreak/>
+              <w:t>Amazon</w:t>
+            </w:r>
+          </w:p>
+        </w:tc>
+        <w:tc>
+          <w:tcPr>
+            <w:tcW w:w="630" w:type="dxa"/>
+          </w:tcPr>
+          <w:p>
+            <w:pPr>
+              <w:cnfStyle w:val="000000000000" w:firstRow="0" w:lastRow="0" w:firstColumn="0" w:lastColumn="0" w:oddVBand="0" w:evenVBand="0" w:oddHBand="0" w:evenHBand="0" w:firstRowFirstColumn="0" w:firstRowLastColumn="0" w:lastRowFirstColumn="0" w:lastRowLastColumn="0"/>
+            </w:pPr>
+            <w:r>
+              <w:t>1</w:t>
+            </w:r>
+          </w:p>
+        </w:tc>
+        <w:tc>
+          <w:tcPr>
+            <w:tcW w:w="1170" w:type="dxa"/>
+          </w:tcPr>
+          <w:p>
+            <w:pPr>
+              <w:cnfStyle w:val="000000000000" w:firstRow="0" w:lastRow="0" w:firstColumn="0" w:lastColumn="0" w:oddVBand="0" w:evenVBand="0" w:oddHBand="0" w:evenHBand="0" w:firstRowFirstColumn="0" w:firstRowLastColumn="0" w:lastRowFirstColumn="0" w:lastRowLastColumn="0"/>
+            </w:pPr>
+            <w:r>
+              <w:t>$3.99</w:t>
+            </w:r>
+          </w:p>
+        </w:tc>
+        <w:tc>
+          <w:tcPr>
+            <w:tcW w:w="1170" w:type="dxa"/>
+          </w:tcPr>
+          <w:p>
+            <w:pPr>
+              <w:cnfStyle w:val="000000000000" w:firstRow="0" w:lastRow="0" w:firstColumn="0" w:lastColumn="0" w:oddVBand="0" w:evenVBand="0" w:oddHBand="0" w:evenHBand="0" w:firstRowFirstColumn="0" w:firstRowLastColumn="0" w:lastRowFirstColumn="0" w:lastRowLastColumn="0"/>
+            </w:pPr>
+            <w:r>
+              <w:t>$3.99</w:t>
+            </w:r>
+          </w:p>
+        </w:tc>
+        <w:tc>
+          <w:tcPr>
+            <w:tcW w:w="2875" w:type="dxa"/>
+          </w:tcPr>
+          <w:p>
+            <w:pPr>
+              <w:cnfStyle w:val="000000000000" w:firstRow="0" w:lastRow="0" w:firstColumn="0" w:lastColumn="0" w:oddVBand="0" w:evenVBand="0" w:oddHBand="0" w:evenHBand="0" w:firstRowFirstColumn="0" w:firstRowLastColumn="0" w:lastRowFirstColumn="0" w:lastRowLastColumn="0"/>
+            </w:pPr>
+            <w:hyperlink r:id="rId10" w:history="1">
+              <w:r>
+                <w:rPr>
+                  <w:rStyle w:val="Hyperlink"/>
+                </w:rPr>
+                <w:t>https://www.amazon.com/Adapter-BabyElf-Convert-Connector-Compatible/dp/B087WKS9NZ/ref=sr_1_1?dchild=1&amp;keywords=USB+C+Adapter%2C+Bab</w:t>
+              </w:r>
+              <w:r>
+                <w:rPr>
+                  <w:rStyle w:val="Hyperlink"/>
+                </w:rPr>
+                <w:lastRenderedPageBreak/>
+                <w:t>yElf+Type+C+Female+to+Micro+USB+Male+Convert+Connector+Support+Charge+%26+Data+Sync+Compatible+with+Galaxy+S7%2FS7+Edge%2C+Nexus+5%2F6+and+Micro+USB+Devices+%28Pack+of+2%2C+Black%29&amp;qid=1591383491&amp;s=electronics&amp;sr=1-1</w:t>
+              </w:r>
+            </w:hyperlink>
+          </w:p>
+        </w:tc>
+      </w:tr>
+      <w:tr>
+        <w:trPr>
+          <w:cnfStyle w:val="000000100000" w:firstRow="0" w:lastRow="0" w:firstColumn="0" w:lastColumn="0" w:oddVBand="0" w:evenVBand="0" w:oddHBand="1" w:evenHBand="0" w:firstRowFirstColumn="0" w:firstRowLastColumn="0" w:lastRowFirstColumn="0" w:lastRowLastColumn="0"/>
+        </w:trPr>
+        <w:tc>
+          <w:tcPr>
+            <w:cnfStyle w:val="001000000000" w:firstRow="0" w:lastRow="0" w:firstColumn="1" w:lastColumn="0" w:oddVBand="0" w:evenVBand="0" w:oddHBand="0" w:evenHBand="0" w:firstRowFirstColumn="0" w:firstRowLastColumn="0" w:lastRowFirstColumn="0" w:lastRowLastColumn="0"/>
+            <w:tcW w:w="2335" w:type="dxa"/>
+          </w:tcPr>
+          <w:p>
+            <w:pPr>
+              <w:rPr>
+                <w:b w:val="0"/>
+                <w:bCs w:val="0"/>
+              </w:rPr>
+            </w:pPr>
+            <w:bookmarkStart w:id="0" w:name="_GoBack" w:colFirst="5" w:colLast="5"/>
+            <w:r>
+              <w:rPr>
+                <w:b w:val="0"/>
+                <w:bCs w:val="0"/>
+              </w:rPr>
+              <w:t>SPDT Slide Switch</w:t>
+            </w:r>
+          </w:p>
+        </w:tc>
+        <w:tc>
+          <w:tcPr>
+            <w:tcW w:w="1170" w:type="dxa"/>
+          </w:tcPr>
+          <w:p>
+            <w:pPr>
+              <w:cnfStyle w:val="000000100000" w:firstRow="0" w:lastRow="0" w:firstColumn="0" w:lastColumn="0" w:oddVBand="0" w:evenVBand="0" w:oddHBand="1" w:evenHBand="0" w:firstRowFirstColumn="0" w:firstRowLastColumn="0" w:lastRowFirstColumn="0" w:lastRowLastColumn="0"/>
+            </w:pPr>
+            <w:proofErr w:type="spellStart"/>
+            <w:r>
+              <w:t>Sparkfun</w:t>
+            </w:r>
+            <w:proofErr w:type="spellEnd"/>
+          </w:p>
+        </w:tc>
+        <w:tc>
+          <w:tcPr>
+            <w:tcW w:w="630" w:type="dxa"/>
+          </w:tcPr>
+          <w:p>
+            <w:pPr>
+              <w:cnfStyle w:val="000000100000" w:firstRow="0" w:lastRow="0" w:firstColumn="0" w:lastColumn="0" w:oddVBand="0" w:evenVBand="0" w:oddHBand="1" w:evenHBand="0" w:firstRowFirstColumn="0" w:firstRowLastColumn="0" w:lastRowFirstColumn="0" w:lastRowLastColumn="0"/>
+            </w:pPr>
+            <w:r>
+              <w:t>8</w:t>
+            </w:r>
+          </w:p>
+        </w:tc>
+        <w:tc>
+          <w:tcPr>
+            <w:tcW w:w="1170" w:type="dxa"/>
+          </w:tcPr>
+          <w:p>
+            <w:pPr>
+              <w:cnfStyle w:val="000000100000" w:firstRow="0" w:lastRow="0" w:firstColumn="0" w:lastColumn="0" w:oddVBand="0" w:evenVBand="0" w:oddHBand="1" w:evenHBand="0" w:firstRowFirstColumn="0" w:firstRowLastColumn="0" w:lastRowFirstColumn="0" w:lastRowLastColumn="0"/>
+            </w:pPr>
+            <w:r>
+              <w:t>$0.75</w:t>
+            </w:r>
+          </w:p>
+        </w:tc>
+        <w:tc>
+          <w:tcPr>
+            <w:tcW w:w="1170" w:type="dxa"/>
+          </w:tcPr>
+          <w:p>
+            <w:pPr>
+              <w:cnfStyle w:val="000000100000" w:firstRow="0" w:lastRow="0" w:firstColumn="0" w:lastColumn="0" w:oddVBand="0" w:evenVBand="0" w:oddHBand="1" w:evenHBand="0" w:firstRowFirstColumn="0" w:firstRowLastColumn="0" w:lastRowFirstColumn="0" w:lastRowLastColumn="0"/>
+            </w:pPr>
+            <w:r>
+              <w:t>$6.00</w:t>
+            </w:r>
+          </w:p>
+        </w:tc>
+        <w:tc>
+          <w:tcPr>
+            <w:tcW w:w="2875" w:type="dxa"/>
+          </w:tcPr>
+          <w:p>
+            <w:pPr>
+              <w:cnfStyle w:val="000000100000" w:firstRow="0" w:lastRow="0" w:firstColumn="0" w:lastColumn="0" w:oddVBand="0" w:evenVBand="0" w:oddHBand="1" w:evenHBand="0" w:firstRowFirstColumn="0" w:firstRowLastColumn="0" w:lastRowFirstColumn="0" w:lastRowLastColumn="0"/>
+            </w:pPr>
+            <w:hyperlink r:id="rId11" w:history="1">
+              <w:r>
+                <w:rPr>
+                  <w:rStyle w:val="Hyperlink"/>
+                </w:rPr>
+                <w:t>https://www.sparkfun.com/products/9609</w:t>
+              </w:r>
+            </w:hyperlink>
+          </w:p>
+        </w:tc>
+      </w:tr>
       <w:bookmarkEnd w:id="0"/>
-    </w:p>
+      <w:tr>
+        <w:tc>
+          <w:tcPr>
+            <w:cnfStyle w:val="001000000000" w:firstRow="0" w:lastRow="0" w:firstColumn="1" w:lastColumn="0" w:oddVBand="0" w:evenVBand="0" w:oddHBand="0" w:evenHBand="0" w:firstRowFirstColumn="0" w:firstRowLastColumn="0" w:lastRowFirstColumn="0" w:lastRowLastColumn="0"/>
+            <w:tcW w:w="2335" w:type="dxa"/>
+          </w:tcPr>
+          <w:p/>
+        </w:tc>
+        <w:tc>
+          <w:tcPr>
+            <w:tcW w:w="1170" w:type="dxa"/>
+          </w:tcPr>
+          <w:p>
+            <w:pPr>
+              <w:cnfStyle w:val="000000000000" w:firstRow="0" w:lastRow="0" w:firstColumn="0" w:lastColumn="0" w:oddVBand="0" w:evenVBand="0" w:oddHBand="0" w:evenHBand="0" w:firstRowFirstColumn="0" w:firstRowLastColumn="0" w:lastRowFirstColumn="0" w:lastRowLastColumn="0"/>
+            </w:pPr>
+          </w:p>
+        </w:tc>
+        <w:tc>
+          <w:tcPr>
+            <w:tcW w:w="630" w:type="dxa"/>
+          </w:tcPr>
+          <w:p>
+            <w:pPr>
+              <w:cnfStyle w:val="000000000000" w:firstRow="0" w:lastRow="0" w:firstColumn="0" w:lastColumn="0" w:oddVBand="0" w:evenVBand="0" w:oddHBand="0" w:evenHBand="0" w:firstRowFirstColumn="0" w:firstRowLastColumn="0" w:lastRowFirstColumn="0" w:lastRowLastColumn="0"/>
+            </w:pPr>
+          </w:p>
+        </w:tc>
+        <w:tc>
+          <w:tcPr>
+            <w:tcW w:w="1170" w:type="dxa"/>
+          </w:tcPr>
+          <w:p>
+            <w:pPr>
+              <w:cnfStyle w:val="000000000000" w:firstRow="0" w:lastRow="0" w:firstColumn="0" w:lastColumn="0" w:oddVBand="0" w:evenVBand="0" w:oddHBand="0" w:evenHBand="0" w:firstRowFirstColumn="0" w:firstRowLastColumn="0" w:lastRowFirstColumn="0" w:lastRowLastColumn="0"/>
+            </w:pPr>
+          </w:p>
+        </w:tc>
+        <w:tc>
+          <w:tcPr>
+            <w:tcW w:w="1170" w:type="dxa"/>
+          </w:tcPr>
+          <w:p>
+            <w:pPr>
+              <w:cnfStyle w:val="000000000000" w:firstRow="0" w:lastRow="0" w:firstColumn="0" w:lastColumn="0" w:oddVBand="0" w:evenVBand="0" w:oddHBand="0" w:evenHBand="0" w:firstRowFirstColumn="0" w:firstRowLastColumn="0" w:lastRowFirstColumn="0" w:lastRowLastColumn="0"/>
+            </w:pPr>
+          </w:p>
+        </w:tc>
+        <w:tc>
+          <w:tcPr>
+            <w:tcW w:w="2875" w:type="dxa"/>
+          </w:tcPr>
+          <w:p>
+            <w:pPr>
+              <w:cnfStyle w:val="000000000000" w:firstRow="0" w:lastRow="0" w:firstColumn="0" w:lastColumn="0" w:oddVBand="0" w:evenVBand="0" w:oddHBand="0" w:evenHBand="0" w:firstRowFirstColumn="0" w:firstRowLastColumn="0" w:lastRowFirstColumn="0" w:lastRowLastColumn="0"/>
+            </w:pPr>
+          </w:p>
+        </w:tc>
+      </w:tr>
+      <w:tr>
+        <w:trPr>
+          <w:cnfStyle w:val="000000100000" w:firstRow="0" w:lastRow="0" w:firstColumn="0" w:lastColumn="0" w:oddVBand="0" w:evenVBand="0" w:oddHBand="1" w:evenHBand="0" w:firstRowFirstColumn="0" w:firstRowLastColumn="0" w:lastRowFirstColumn="0" w:lastRowLastColumn="0"/>
+        </w:trPr>
+        <w:tc>
+          <w:tcPr>
+            <w:cnfStyle w:val="001000000000" w:firstRow="0" w:lastRow="0" w:firstColumn="1" w:lastColumn="0" w:oddVBand="0" w:evenVBand="0" w:oddHBand="0" w:evenHBand="0" w:firstRowFirstColumn="0" w:firstRowLastColumn="0" w:lastRowFirstColumn="0" w:lastRowLastColumn="0"/>
+            <w:tcW w:w="2335" w:type="dxa"/>
+          </w:tcPr>
+          <w:p/>
+        </w:tc>
+        <w:tc>
+          <w:tcPr>
+            <w:tcW w:w="1170" w:type="dxa"/>
+          </w:tcPr>
+          <w:p>
+            <w:pPr>
+              <w:cnfStyle w:val="000000100000" w:firstRow="0" w:lastRow="0" w:firstColumn="0" w:lastColumn="0" w:oddVBand="0" w:evenVBand="0" w:oddHBand="1" w:evenHBand="0" w:firstRowFirstColumn="0" w:firstRowLastColumn="0" w:lastRowFirstColumn="0" w:lastRowLastColumn="0"/>
+            </w:pPr>
+          </w:p>
+        </w:tc>
+        <w:tc>
+          <w:tcPr>
+            <w:tcW w:w="630" w:type="dxa"/>
+          </w:tcPr>
+          <w:p>
+            <w:pPr>
+              <w:cnfStyle w:val="000000100000" w:firstRow="0" w:lastRow="0" w:firstColumn="0" w:lastColumn="0" w:oddVBand="0" w:evenVBand="0" w:oddHBand="1" w:evenHBand="0" w:firstRowFirstColumn="0" w:firstRowLastColumn="0" w:lastRowFirstColumn="0" w:lastRowLastColumn="0"/>
+            </w:pPr>
+          </w:p>
+        </w:tc>
+        <w:tc>
+          <w:tcPr>
+            <w:tcW w:w="1170" w:type="dxa"/>
+          </w:tcPr>
+          <w:p>
+            <w:pPr>
+              <w:cnfStyle w:val="000000100000" w:firstRow="0" w:lastRow="0" w:firstColumn="0" w:lastColumn="0" w:oddVBand="0" w:evenVBand="0" w:oddHBand="1" w:evenHBand="0" w:firstRowFirstColumn="0" w:firstRowLastColumn="0" w:lastRowFirstColumn="0" w:lastRowLastColumn="0"/>
+            </w:pPr>
+          </w:p>
+        </w:tc>
+        <w:tc>
+          <w:tcPr>
+            <w:tcW w:w="1170" w:type="dxa"/>
+          </w:tcPr>
+          <w:p>
+            <w:pPr>
+              <w:cnfStyle w:val="000000100000" w:firstRow="0" w:lastRow="0" w:firstColumn="0" w:lastColumn="0" w:oddVBand="0" w:evenVBand="0" w:oddHBand="1" w:evenHBand="0" w:firstRowFirstColumn="0" w:firstRowLastColumn="0" w:lastRowFirstColumn="0" w:lastRowLastColumn="0"/>
+            </w:pPr>
+          </w:p>
+        </w:tc>
+        <w:tc>
+          <w:tcPr>
+            <w:tcW w:w="2875" w:type="dxa"/>
+          </w:tcPr>
+          <w:p>
+            <w:pPr>
+              <w:cnfStyle w:val="000000100000" w:firstRow="0" w:lastRow="0" w:firstColumn="0" w:lastColumn="0" w:oddVBand="0" w:evenVBand="0" w:oddHBand="1" w:evenHBand="0" w:firstRowFirstColumn="0" w:firstRowLastColumn="0" w:lastRowFirstColumn="0" w:lastRowLastColumn="0"/>
+            </w:pPr>
+          </w:p>
+        </w:tc>
+      </w:tr>
+    </w:tbl>
+    <w:p/>
     <w:sectPr>
       <w:pgSz w:w="12240" w:h="15840"/>
       <w:pgMar w:top="1440" w:right="1440" w:bottom="1440" w:left="1440" w:header="720" w:footer="720" w:gutter="0"/>
@@ -443,6 +1606,113 @@
     <w:semiHidden/>
     <w:unhideWhenUsed/>
   </w:style>
+  <w:style w:type="table" w:styleId="TableGrid">
+    <w:name w:val="Table Grid"/>
+    <w:basedOn w:val="TableNormal"/>
+    <w:uiPriority w:val="39"/>
+    <w:rsid w:val="00B5700B"/>
+    <w:pPr>
+      <w:spacing w:after="0" w:line="240" w:lineRule="auto"/>
+    </w:pPr>
+    <w:tblPr>
+      <w:tblBorders>
+        <w:top w:val="single" w:sz="4" w:space="0" w:color="auto"/>
+        <w:left w:val="single" w:sz="4" w:space="0" w:color="auto"/>
+        <w:bottom w:val="single" w:sz="4" w:space="0" w:color="auto"/>
+        <w:right w:val="single" w:sz="4" w:space="0" w:color="auto"/>
+        <w:insideH w:val="single" w:sz="4" w:space="0" w:color="auto"/>
+        <w:insideV w:val="single" w:sz="4" w:space="0" w:color="auto"/>
+      </w:tblBorders>
+    </w:tblPr>
+  </w:style>
+  <w:style w:type="table" w:styleId="GridTable4-Accent5">
+    <w:name w:val="Grid Table 4 Accent 5"/>
+    <w:basedOn w:val="TableNormal"/>
+    <w:uiPriority w:val="49"/>
+    <w:rsid w:val="00B5700B"/>
+    <w:pPr>
+      <w:spacing w:after="0" w:line="240" w:lineRule="auto"/>
+    </w:pPr>
+    <w:tblPr>
+      <w:tblStyleRowBandSize w:val="1"/>
+      <w:tblStyleColBandSize w:val="1"/>
+      <w:tblBorders>
+        <w:top w:val="single" w:sz="4" w:space="0" w:color="9CC2E5" w:themeColor="accent5" w:themeTint="99"/>
+        <w:left w:val="single" w:sz="4" w:space="0" w:color="9CC2E5" w:themeColor="accent5" w:themeTint="99"/>
+        <w:bottom w:val="single" w:sz="4" w:space="0" w:color="9CC2E5" w:themeColor="accent5" w:themeTint="99"/>
+        <w:right w:val="single" w:sz="4" w:space="0" w:color="9CC2E5" w:themeColor="accent5" w:themeTint="99"/>
+        <w:insideH w:val="single" w:sz="4" w:space="0" w:color="9CC2E5" w:themeColor="accent5" w:themeTint="99"/>
+        <w:insideV w:val="single" w:sz="4" w:space="0" w:color="9CC2E5" w:themeColor="accent5" w:themeTint="99"/>
+      </w:tblBorders>
+    </w:tblPr>
+    <w:tblStylePr w:type="firstRow">
+      <w:rPr>
+        <w:b/>
+        <w:bCs/>
+        <w:color w:val="FFFFFF" w:themeColor="background1"/>
+      </w:rPr>
+      <w:tblPr/>
+      <w:tcPr>
+        <w:tcBorders>
+          <w:top w:val="single" w:sz="4" w:space="0" w:color="5B9BD5" w:themeColor="accent5"/>
+          <w:left w:val="single" w:sz="4" w:space="0" w:color="5B9BD5" w:themeColor="accent5"/>
+          <w:bottom w:val="single" w:sz="4" w:space="0" w:color="5B9BD5" w:themeColor="accent5"/>
+          <w:right w:val="single" w:sz="4" w:space="0" w:color="5B9BD5" w:themeColor="accent5"/>
+          <w:insideH w:val="nil"/>
+          <w:insideV w:val="nil"/>
+        </w:tcBorders>
+        <w:shd w:val="clear" w:color="auto" w:fill="5B9BD5" w:themeFill="accent5"/>
+      </w:tcPr>
+    </w:tblStylePr>
+    <w:tblStylePr w:type="lastRow">
+      <w:rPr>
+        <w:b/>
+        <w:bCs/>
+      </w:rPr>
+      <w:tblPr/>
+      <w:tcPr>
+        <w:tcBorders>
+          <w:top w:val="double" w:sz="4" w:space="0" w:color="5B9BD5" w:themeColor="accent5"/>
+        </w:tcBorders>
+      </w:tcPr>
+    </w:tblStylePr>
+    <w:tblStylePr w:type="firstCol">
+      <w:rPr>
+        <w:b/>
+        <w:bCs/>
+      </w:rPr>
+    </w:tblStylePr>
+    <w:tblStylePr w:type="lastCol">
+      <w:rPr>
+        <w:b/>
+        <w:bCs/>
+      </w:rPr>
+    </w:tblStylePr>
+    <w:tblStylePr w:type="band1Vert">
+      <w:tblPr/>
+      <w:tcPr>
+        <w:shd w:val="clear" w:color="auto" w:fill="DEEAF6" w:themeFill="accent5" w:themeFillTint="33"/>
+      </w:tcPr>
+    </w:tblStylePr>
+    <w:tblStylePr w:type="band1Horz">
+      <w:tblPr/>
+      <w:tcPr>
+        <w:shd w:val="clear" w:color="auto" w:fill="DEEAF6" w:themeFill="accent5" w:themeFillTint="33"/>
+      </w:tcPr>
+    </w:tblStylePr>
+  </w:style>
+  <w:style w:type="character" w:styleId="Hyperlink">
+    <w:name w:val="Hyperlink"/>
+    <w:basedOn w:val="DefaultParagraphFont"/>
+    <w:uiPriority w:val="99"/>
+    <w:semiHidden/>
+    <w:unhideWhenUsed/>
+    <w:rsid w:val="00B5700B"/>
+    <w:rPr>
+      <w:color w:val="0000FF"/>
+      <w:u w:val="single"/>
+    </w:rPr>
+  </w:style>
 </w:styles>
 </file>
 

</xml_diff>